<commit_message>
Manual add Nominnal Groups / Data Editor
</commit_message>
<xml_diff>
--- a/VisCanvasManual-2021.docx
+++ b/VisCanvasManual-2021.docx
@@ -1,6 +1,6 @@
 
 <file path=word/document.xml><?xml version="1.0" encoding="utf-8"?>
-<w:document xmlns:wpc="http://schemas.microsoft.com/office/word/2010/wordprocessingCanvas" xmlns:cx="http://schemas.microsoft.com/office/drawing/2014/chartex" xmlns:cx1="http://schemas.microsoft.com/office/drawing/2015/9/8/chartex" xmlns:cx2="http://schemas.microsoft.com/office/drawing/2015/10/21/chartex" xmlns:cx3="http://schemas.microsoft.com/office/drawing/2016/5/9/chartex" xmlns:cx4="http://schemas.microsoft.com/office/drawing/2016/5/10/chartex" xmlns:cx5="http://schemas.microsoft.com/office/drawing/2016/5/11/chartex" xmlns:cx6="http://schemas.microsoft.com/office/drawing/2016/5/12/chartex" xmlns:cx7="http://schemas.microsoft.com/office/drawing/2016/5/13/chartex" xmlns:cx8="http://schemas.microsoft.com/office/drawing/2016/5/14/chartex" xmlns:mc="http://schemas.openxmlformats.org/markup-compatibility/2006" xmlns:aink="http://schemas.microsoft.com/office/drawing/2016/ink" xmlns:am3d="http://schemas.microsoft.com/office/drawing/2017/model3d" xmlns:o="urn:schemas-microsoft-com:office:office" xmlns:r="http://schemas.openxmlformats.org/officeDocument/2006/relationships" xmlns:m="http://schemas.openxmlformats.org/officeDocument/2006/math" xmlns:v="urn:schemas-microsoft-com:vml" xmlns:wp14="http://schemas.microsoft.com/office/word/2010/wordprocessingDrawing" xmlns:wp="http://schemas.openxmlformats.org/drawingml/2006/wordprocessingDrawing" xmlns:w10="urn:schemas-microsoft-com:office:word" xmlns:w="http://schemas.openxmlformats.org/wordprocessingml/2006/main" xmlns:w14="http://schemas.microsoft.com/office/word/2010/wordml" xmlns:w15="http://schemas.microsoft.com/office/word/2012/wordml" xmlns:w16cex="http://schemas.microsoft.com/office/word/2018/wordml/cex" xmlns:w16cid="http://schemas.microsoft.com/office/word/2016/wordml/cid" xmlns:w16="http://schemas.microsoft.com/office/word/2018/wordml" xmlns:w16se="http://schemas.microsoft.com/office/word/2015/wordml/symex" xmlns:wpg="http://schemas.microsoft.com/office/word/2010/wordprocessingGroup" xmlns:wpi="http://schemas.microsoft.com/office/word/2010/wordprocessingInk" xmlns:wne="http://schemas.microsoft.com/office/word/2006/wordml" xmlns:wps="http://schemas.microsoft.com/office/word/2010/wordprocessingShape" mc:Ignorable="w14 w15 w16se w16cid w16 w16cex wp14">
+<w:document xmlns:wpc="http://schemas.microsoft.com/office/word/2010/wordprocessingCanvas" xmlns:cx="http://schemas.microsoft.com/office/drawing/2014/chartex" xmlns:cx1="http://schemas.microsoft.com/office/drawing/2015/9/8/chartex" xmlns:cx2="http://schemas.microsoft.com/office/drawing/2015/10/21/chartex" xmlns:cx3="http://schemas.microsoft.com/office/drawing/2016/5/9/chartex" xmlns:cx4="http://schemas.microsoft.com/office/drawing/2016/5/10/chartex" xmlns:cx5="http://schemas.microsoft.com/office/drawing/2016/5/11/chartex" xmlns:cx6="http://schemas.microsoft.com/office/drawing/2016/5/12/chartex" xmlns:cx7="http://schemas.microsoft.com/office/drawing/2016/5/13/chartex" xmlns:cx8="http://schemas.microsoft.com/office/drawing/2016/5/14/chartex" xmlns:mc="http://schemas.openxmlformats.org/markup-compatibility/2006" xmlns:aink="http://schemas.microsoft.com/office/drawing/2016/ink" xmlns:am3d="http://schemas.microsoft.com/office/drawing/2017/model3d" xmlns:o="urn:schemas-microsoft-com:office:office" xmlns:r="http://schemas.openxmlformats.org/officeDocument/2006/relationships" xmlns:m="http://schemas.openxmlformats.org/officeDocument/2006/math" xmlns:v="urn:schemas-microsoft-com:vml" xmlns:wp14="http://schemas.microsoft.com/office/word/2010/wordprocessingDrawing" xmlns:wp="http://schemas.openxmlformats.org/drawingml/2006/wordprocessingDrawing" xmlns:w10="urn:schemas-microsoft-com:office:word" xmlns:w="http://schemas.openxmlformats.org/wordprocessingml/2006/main" xmlns:w14="http://schemas.microsoft.com/office/word/2010/wordml" xmlns:w15="http://schemas.microsoft.com/office/word/2012/wordml" xmlns:w16cex="http://schemas.microsoft.com/office/word/2018/wordml/cex" xmlns:w16cid="http://schemas.microsoft.com/office/word/2016/wordml/cid" xmlns:w16="http://schemas.microsoft.com/office/word/2018/wordml" xmlns:w16sdtdh="http://schemas.microsoft.com/office/word/2020/wordml/sdtdatahash" xmlns:w16se="http://schemas.microsoft.com/office/word/2015/wordml/symex" xmlns:wpg="http://schemas.microsoft.com/office/word/2010/wordprocessingGroup" xmlns:wpi="http://schemas.microsoft.com/office/word/2010/wordprocessingInk" xmlns:wne="http://schemas.microsoft.com/office/word/2006/wordml" xmlns:wps="http://schemas.microsoft.com/office/word/2010/wordprocessingShape" mc:Ignorable="w14 w15 w16se w16cid w16 w16cex w16sdtdh wp14">
   <w:body>
     <w:p>
       <w:pPr>
@@ -12,6 +12,9 @@
     </w:p>
     <w:p>
       <w:r>
+        <w:rPr>
+          <w:noProof/>
+        </w:rPr>
         <w:drawing>
           <wp:inline distT="0" distB="0" distL="0" distR="0" wp14:anchorId="2C6884C6" wp14:editId="7828460C">
             <wp:extent cx="5943600" cy="3150235"/>
@@ -70,6 +73,9 @@
         <w:jc w:val="center"/>
       </w:pPr>
       <w:r>
+        <w:rPr>
+          <w:noProof/>
+        </w:rPr>
         <w:drawing>
           <wp:inline distT="0" distB="0" distL="0" distR="0" wp14:anchorId="397AC9C4" wp14:editId="534DDA10">
             <wp:extent cx="2156721" cy="1174750"/>
@@ -109,14 +115,25 @@
     </w:p>
     <w:p>
       <w:r>
-        <w:t xml:space="preserve">The first drop-down menu in the menu bar is the file menu. This has four options open, save, options, and exit. The open option opens a file explorer window where the user can select a .csv file to load into the software for visualization. The save option also opens a file explorer window where the user can select a destination and name the save file. The save file stores all of the data alongside any hypercubes or hyper-blocks that were made by the user. </w:t>
-      </w:r>
-    </w:p>
-    <w:p>
-      <w:pPr>
-        <w:jc w:val="center"/>
-      </w:pPr>
-      <w:r>
+        <w:t xml:space="preserve">The first drop-down menu in the menu bar is the file menu. This has four options open, save, options, and exit. The open option opens a file explorer window where the user can select a .csv file to load into the software for visualization. The save option also opens a file explorer window where the user can select a destination and name the save file. The save file stores </w:t>
+      </w:r>
+      <w:proofErr w:type="gramStart"/>
+      <w:r>
+        <w:t>all of</w:t>
+      </w:r>
+      <w:proofErr w:type="gramEnd"/>
+      <w:r>
+        <w:t xml:space="preserve"> the data alongside any hypercubes or hyper-blocks that were made by the user. </w:t>
+      </w:r>
+    </w:p>
+    <w:p>
+      <w:pPr>
+        <w:jc w:val="center"/>
+      </w:pPr>
+      <w:r>
+        <w:rPr>
+          <w:noProof/>
+        </w:rPr>
         <w:lastRenderedPageBreak/>
         <w:drawing>
           <wp:inline distT="0" distB="0" distL="0" distR="0" wp14:anchorId="1A8A3AB3" wp14:editId="0FB16943">
@@ -157,14 +174,25 @@
     </w:p>
     <w:p>
       <w:r>
-        <w:t>The options option opens an options window where the user can change various settings. There is a tab for hypercube settings where the user can define the threshold value for defining hypercubes and whether or not they want to use the mean of hypercubes. There is also a button for applying these settings.</w:t>
-      </w:r>
-    </w:p>
-    <w:p>
-      <w:pPr>
-        <w:jc w:val="center"/>
-      </w:pPr>
-      <w:r>
+        <w:t xml:space="preserve">The options option opens an options window where the user can change various settings. There is a tab for hypercube settings where the user can define the threshold value for defining hypercubes and </w:t>
+      </w:r>
+      <w:proofErr w:type="gramStart"/>
+      <w:r>
+        <w:t>whether or not</w:t>
+      </w:r>
+      <w:proofErr w:type="gramEnd"/>
+      <w:r>
+        <w:t xml:space="preserve"> they want to use the mean of hypercubes. There is also a button for applying these settings.</w:t>
+      </w:r>
+    </w:p>
+    <w:p>
+      <w:pPr>
+        <w:jc w:val="center"/>
+      </w:pPr>
+      <w:r>
+        <w:rPr>
+          <w:noProof/>
+        </w:rPr>
         <w:drawing>
           <wp:inline distT="0" distB="0" distL="0" distR="0" wp14:anchorId="5515BC31" wp14:editId="5E008CC1">
             <wp:extent cx="3132443" cy="1930400"/>
@@ -210,7 +238,15 @@
         <w:t xml:space="preserve"> and for a button to apply these changes</w:t>
       </w:r>
       <w:r>
-        <w:t>. The selector line is a line the user can navigate through the data with. If they press the arrow keys they have the capability to select different lines to</w:t>
+        <w:t xml:space="preserve">. The selector line is a line the user can navigate through the data with. If they press the arrow </w:t>
+      </w:r>
+      <w:proofErr w:type="gramStart"/>
+      <w:r>
+        <w:t>keys</w:t>
+      </w:r>
+      <w:proofErr w:type="gramEnd"/>
+      <w:r>
+        <w:t xml:space="preserve"> they have the capability to select different lines to</w:t>
       </w:r>
       <w:r>
         <w:t xml:space="preserve"> use with features like hypercube creation.</w:t>
@@ -221,6 +257,9 @@
         <w:jc w:val="center"/>
       </w:pPr>
       <w:r>
+        <w:rPr>
+          <w:noProof/>
+        </w:rPr>
         <w:drawing>
           <wp:inline distT="0" distB="0" distL="0" distR="0" wp14:anchorId="6FC3A2E8" wp14:editId="130139EF">
             <wp:extent cx="3060700" cy="1442135"/>
@@ -268,6 +307,9 @@
         <w:jc w:val="center"/>
       </w:pPr>
       <w:r>
+        <w:rPr>
+          <w:noProof/>
+        </w:rPr>
         <w:lastRenderedPageBreak/>
         <w:drawing>
           <wp:inline distT="0" distB="0" distL="0" distR="0" wp14:anchorId="71548A0A" wp14:editId="3E3489E3">
@@ -316,6 +358,9 @@
         <w:jc w:val="center"/>
       </w:pPr>
       <w:r>
+        <w:rPr>
+          <w:noProof/>
+        </w:rPr>
         <w:drawing>
           <wp:inline distT="0" distB="0" distL="0" distR="0" wp14:anchorId="208343BE" wp14:editId="693100C1">
             <wp:extent cx="2127250" cy="2801955"/>
@@ -355,17 +400,17 @@
     </w:p>
     <w:p>
       <w:r>
-        <w:t xml:space="preserve">The next tab is the class set tab. This allows the user to select a class by name using the class name drop down. After a class is selected the user can click and drag to select a subset of n-D points to be displayed, rather than displaying all n-D points in that class. This is defined as the visible set of n-D points. </w:t>
-      </w:r>
-      <w:r>
-        <w:t>There is also room for an apply button that would set these settings.</w:t>
-      </w:r>
-    </w:p>
-    <w:p>
-      <w:pPr>
-        <w:jc w:val="center"/>
-      </w:pPr>
-      <w:r>
+        <w:t>The next tab is the class set tab. This allows the user to select a class by name using the class name drop down. After a class is selected the user can click and drag to select a subset of n-D points to be displayed, rather than displaying all n-D points in that class. This is defined as the visible set of n-D points. There is also room for an apply button that would set these settings.</w:t>
+      </w:r>
+    </w:p>
+    <w:p>
+      <w:pPr>
+        <w:jc w:val="center"/>
+      </w:pPr>
+      <w:r>
+        <w:rPr>
+          <w:noProof/>
+        </w:rPr>
         <w:lastRenderedPageBreak/>
         <w:drawing>
           <wp:inline distT="0" distB="0" distL="0" distR="0" wp14:anchorId="57F0D098" wp14:editId="403D7A41">
@@ -406,17 +451,17 @@
     </w:p>
     <w:p>
       <w:r>
-        <w:t xml:space="preserve">The third tab is the set tab. This tab should be labeled n-D point as it allows the user to select an n-D point by name from the name drop-down. They can change the points name using the change name field or change what class the point belongs to by using the class assignment drop down. </w:t>
-      </w:r>
-      <w:r>
-        <w:t>There is also room for an apply button that would set these settings.</w:t>
-      </w:r>
-    </w:p>
-    <w:p>
-      <w:pPr>
-        <w:jc w:val="center"/>
-      </w:pPr>
-      <w:r>
+        <w:t>The third tab is the set tab. This tab should be labeled n-D point as it allows the user to select an n-D point by name from the name drop-down. They can change the points name using the change name field or change what class the point belongs to by using the class assignment drop down. There is also room for an apply button that would set these settings.</w:t>
+      </w:r>
+    </w:p>
+    <w:p>
+      <w:pPr>
+        <w:jc w:val="center"/>
+      </w:pPr>
+      <w:r>
+        <w:rPr>
+          <w:noProof/>
+        </w:rPr>
         <w:drawing>
           <wp:inline distT="0" distB="0" distL="0" distR="0" wp14:anchorId="6DD553E2" wp14:editId="68AEDCFD">
             <wp:extent cx="2108200" cy="2812357"/>
@@ -464,6 +509,9 @@
         <w:jc w:val="center"/>
       </w:pPr>
       <w:r>
+        <w:rPr>
+          <w:noProof/>
+        </w:rPr>
         <w:lastRenderedPageBreak/>
         <w:drawing>
           <wp:inline distT="0" distB="0" distL="0" distR="0" wp14:anchorId="482320FC" wp14:editId="66E069C2">
@@ -515,6 +563,9 @@
         <w:jc w:val="center"/>
       </w:pPr>
       <w:r>
+        <w:rPr>
+          <w:noProof/>
+        </w:rPr>
         <w:drawing>
           <wp:inline distT="0" distB="0" distL="0" distR="0" wp14:anchorId="6375E258" wp14:editId="772824B6">
             <wp:extent cx="2163278" cy="2882900"/>
@@ -554,14 +605,25 @@
     </w:p>
     <w:p>
       <w:r>
-        <w:t xml:space="preserve">Next to this tab is the edit blocks tab. This tab allows control over hyper-blocks and hypercubes. Any hypercube or hyper-block that is created will be available to view here. Clicking in the white space will load the list of blocks and checking them controls whether they are viewed or not. The all button selects/de-selects all blocks. The apply button makes sets the current check marks. The del button will delete all selected blocks. </w:t>
-      </w:r>
-    </w:p>
-    <w:p>
-      <w:pPr>
-        <w:jc w:val="center"/>
-      </w:pPr>
-      <w:r>
+        <w:t xml:space="preserve">Next to this tab is the edit blocks tab. This tab allows control over hyper-blocks and hypercubes. Any hypercube or hyper-block that is created will be available to view here. Clicking in the white space will load the list of blocks and checking them controls whether they are viewed or not. The </w:t>
+      </w:r>
+      <w:proofErr w:type="gramStart"/>
+      <w:r>
+        <w:t>all</w:t>
+      </w:r>
+      <w:proofErr w:type="gramEnd"/>
+      <w:r>
+        <w:t xml:space="preserve"> button selects/de-selects all blocks. The apply button makes sets the current check marks. The del button will delete all selected blocks. </w:t>
+      </w:r>
+    </w:p>
+    <w:p>
+      <w:pPr>
+        <w:jc w:val="center"/>
+      </w:pPr>
+      <w:r>
+        <w:rPr>
+          <w:noProof/>
+        </w:rPr>
         <w:lastRenderedPageBreak/>
         <w:drawing>
           <wp:inline distT="0" distB="0" distL="0" distR="0" wp14:anchorId="03A6F1AB" wp14:editId="3D6C8644">
@@ -613,6 +675,9 @@
         <w:jc w:val="center"/>
       </w:pPr>
       <w:r>
+        <w:rPr>
+          <w:noProof/>
+        </w:rPr>
         <w:drawing>
           <wp:inline distT="0" distB="0" distL="0" distR="0" wp14:anchorId="6321C117" wp14:editId="4F4298DA">
             <wp:extent cx="3204005" cy="2387600"/>
@@ -660,6 +725,9 @@
         <w:jc w:val="center"/>
       </w:pPr>
       <w:r>
+        <w:rPr>
+          <w:noProof/>
+        </w:rPr>
         <w:drawing>
           <wp:inline distT="0" distB="0" distL="0" distR="0" wp14:anchorId="679BB141" wp14:editId="4FB55BAA">
             <wp:extent cx="1930400" cy="676962"/>
@@ -707,6 +775,9 @@
         <w:jc w:val="center"/>
       </w:pPr>
       <w:r>
+        <w:rPr>
+          <w:noProof/>
+        </w:rPr>
         <w:lastRenderedPageBreak/>
         <w:drawing>
           <wp:inline distT="0" distB="0" distL="0" distR="0" wp14:anchorId="401EFC8C" wp14:editId="5ADE1BB2">
@@ -755,6 +826,9 @@
         <w:jc w:val="center"/>
       </w:pPr>
       <w:r>
+        <w:rPr>
+          <w:noProof/>
+        </w:rPr>
         <w:drawing>
           <wp:inline distT="0" distB="0" distL="0" distR="0" wp14:anchorId="14461B96" wp14:editId="0D8E6469">
             <wp:extent cx="5943600" cy="3761740"/>
@@ -818,6 +892,9 @@
         <w:jc w:val="center"/>
       </w:pPr>
       <w:r>
+        <w:rPr>
+          <w:noProof/>
+        </w:rPr>
         <w:drawing>
           <wp:inline distT="0" distB="0" distL="0" distR="0" wp14:anchorId="7F15EC2F" wp14:editId="0712BE97">
             <wp:extent cx="628738" cy="600159"/>
@@ -866,6 +943,9 @@
         <w:jc w:val="center"/>
       </w:pPr>
       <w:r>
+        <w:rPr>
+          <w:noProof/>
+        </w:rPr>
         <w:drawing>
           <wp:inline distT="0" distB="0" distL="0" distR="0" wp14:anchorId="2795814C" wp14:editId="2D8DFD14">
             <wp:extent cx="638264" cy="657317"/>
@@ -913,6 +993,9 @@
         <w:jc w:val="center"/>
       </w:pPr>
       <w:r>
+        <w:rPr>
+          <w:noProof/>
+        </w:rPr>
         <w:drawing>
           <wp:inline distT="0" distB="0" distL="0" distR="0" wp14:anchorId="708AF075" wp14:editId="1D37B4AA">
             <wp:extent cx="714475" cy="676369"/>
@@ -960,6 +1043,9 @@
         <w:jc w:val="center"/>
       </w:pPr>
       <w:r>
+        <w:rPr>
+          <w:noProof/>
+        </w:rPr>
         <w:drawing>
           <wp:inline distT="0" distB="0" distL="0" distR="0" wp14:anchorId="19AC6688" wp14:editId="05E6328C">
             <wp:extent cx="695422" cy="638264"/>
@@ -1007,6 +1093,9 @@
         <w:jc w:val="center"/>
       </w:pPr>
       <w:r>
+        <w:rPr>
+          <w:noProof/>
+        </w:rPr>
         <w:drawing>
           <wp:inline distT="0" distB="0" distL="0" distR="0" wp14:anchorId="568E2E84" wp14:editId="279B4FDA">
             <wp:extent cx="647790" cy="676369"/>
@@ -1054,6 +1143,9 @@
         <w:jc w:val="center"/>
       </w:pPr>
       <w:r>
+        <w:rPr>
+          <w:noProof/>
+        </w:rPr>
         <w:drawing>
           <wp:inline distT="0" distB="0" distL="0" distR="0" wp14:anchorId="5E2D3B9F" wp14:editId="085518EF">
             <wp:extent cx="657317" cy="676369"/>
@@ -1101,6 +1193,9 @@
         <w:jc w:val="center"/>
       </w:pPr>
       <w:r>
+        <w:rPr>
+          <w:noProof/>
+        </w:rPr>
         <w:drawing>
           <wp:inline distT="0" distB="0" distL="0" distR="0" wp14:anchorId="666F9602" wp14:editId="61DAC8E7">
             <wp:extent cx="647790" cy="685896"/>
@@ -1140,14 +1235,25 @@
     </w:p>
     <w:p>
       <w:r>
-        <w:t>This button toggles the viewing mode to be hypercubes or all of the data.</w:t>
-      </w:r>
-    </w:p>
-    <w:p>
-      <w:pPr>
-        <w:jc w:val="center"/>
-      </w:pPr>
-      <w:r>
+        <w:t xml:space="preserve">This button toggles the viewing mode to be hypercubes or </w:t>
+      </w:r>
+      <w:proofErr w:type="gramStart"/>
+      <w:r>
+        <w:t>all of</w:t>
+      </w:r>
+      <w:proofErr w:type="gramEnd"/>
+      <w:r>
+        <w:t xml:space="preserve"> the data.</w:t>
+      </w:r>
+    </w:p>
+    <w:p>
+      <w:pPr>
+        <w:jc w:val="center"/>
+      </w:pPr>
+      <w:r>
+        <w:rPr>
+          <w:noProof/>
+        </w:rPr>
         <w:drawing>
           <wp:inline distT="0" distB="0" distL="0" distR="0" wp14:anchorId="3621B738" wp14:editId="467EB9A2">
             <wp:extent cx="666843" cy="695422"/>
@@ -1198,6 +1304,9 @@
         <w:jc w:val="center"/>
       </w:pPr>
       <w:r>
+        <w:rPr>
+          <w:noProof/>
+        </w:rPr>
         <w:lastRenderedPageBreak/>
         <w:drawing>
           <wp:inline distT="0" distB="0" distL="0" distR="0" wp14:anchorId="529762BB" wp14:editId="14B36EB0">
@@ -1246,6 +1355,9 @@
         <w:jc w:val="center"/>
       </w:pPr>
       <w:r>
+        <w:rPr>
+          <w:noProof/>
+        </w:rPr>
         <w:drawing>
           <wp:inline distT="0" distB="0" distL="0" distR="0" wp14:anchorId="4C0D5F7D" wp14:editId="38151D7F">
             <wp:extent cx="714475" cy="647790"/>
@@ -1293,6 +1405,9 @@
         <w:jc w:val="center"/>
       </w:pPr>
       <w:r>
+        <w:rPr>
+          <w:noProof/>
+        </w:rPr>
         <w:drawing>
           <wp:inline distT="0" distB="0" distL="0" distR="0" wp14:anchorId="1772477B" wp14:editId="162CE7EB">
             <wp:extent cx="647790" cy="657317"/>
@@ -1340,6 +1455,9 @@
         <w:jc w:val="center"/>
       </w:pPr>
       <w:r>
+        <w:rPr>
+          <w:noProof/>
+        </w:rPr>
         <w:drawing>
           <wp:inline distT="0" distB="0" distL="0" distR="0" wp14:anchorId="50E6F21E" wp14:editId="46E34390">
             <wp:extent cx="676369" cy="666843"/>
@@ -1387,6 +1505,9 @@
         <w:jc w:val="center"/>
       </w:pPr>
       <w:r>
+        <w:rPr>
+          <w:noProof/>
+        </w:rPr>
         <w:drawing>
           <wp:inline distT="0" distB="0" distL="0" distR="0" wp14:anchorId="192FDAF3" wp14:editId="5BEF6E79">
             <wp:extent cx="666843" cy="676369"/>
@@ -1434,6 +1555,9 @@
         <w:jc w:val="center"/>
       </w:pPr>
       <w:r>
+        <w:rPr>
+          <w:noProof/>
+        </w:rPr>
         <w:drawing>
           <wp:inline distT="0" distB="0" distL="0" distR="0" wp14:anchorId="46A1D5F6" wp14:editId="499A1B94">
             <wp:extent cx="628738" cy="695422"/>
@@ -1481,6 +1605,9 @@
         <w:jc w:val="center"/>
       </w:pPr>
       <w:r>
+        <w:rPr>
+          <w:noProof/>
+        </w:rPr>
         <w:drawing>
           <wp:inline distT="0" distB="0" distL="0" distR="0" wp14:anchorId="4BB5596A" wp14:editId="07341CAA">
             <wp:extent cx="704948" cy="676369"/>
@@ -1528,6 +1655,9 @@
         <w:jc w:val="center"/>
       </w:pPr>
       <w:r>
+        <w:rPr>
+          <w:noProof/>
+        </w:rPr>
         <w:lastRenderedPageBreak/>
         <w:drawing>
           <wp:inline distT="0" distB="0" distL="0" distR="0" wp14:anchorId="54BAD574" wp14:editId="1E9BA7BC">
@@ -1576,6 +1706,9 @@
         <w:jc w:val="center"/>
       </w:pPr>
       <w:r>
+        <w:rPr>
+          <w:noProof/>
+        </w:rPr>
         <w:drawing>
           <wp:inline distT="0" distB="0" distL="0" distR="0" wp14:anchorId="4A3B57D4" wp14:editId="0D9E78F4">
             <wp:extent cx="5943600" cy="2732405"/>
@@ -1618,6 +1751,9 @@
         <w:jc w:val="center"/>
       </w:pPr>
       <w:r>
+        <w:rPr>
+          <w:noProof/>
+        </w:rPr>
         <w:drawing>
           <wp:inline distT="0" distB="0" distL="0" distR="0" wp14:anchorId="2D44A832" wp14:editId="3DF553F1">
             <wp:extent cx="638264" cy="638264"/>
@@ -1665,6 +1801,9 @@
         <w:jc w:val="center"/>
       </w:pPr>
       <w:r>
+        <w:rPr>
+          <w:noProof/>
+        </w:rPr>
         <w:drawing>
           <wp:inline distT="0" distB="0" distL="0" distR="0" wp14:anchorId="0C09F750" wp14:editId="75617D98">
             <wp:extent cx="714475" cy="743054"/>
@@ -1712,6 +1851,9 @@
         <w:jc w:val="center"/>
       </w:pPr>
       <w:r>
+        <w:rPr>
+          <w:noProof/>
+        </w:rPr>
         <w:drawing>
           <wp:inline distT="0" distB="0" distL="0" distR="0" wp14:anchorId="01D3D1EC" wp14:editId="3628FA2A">
             <wp:extent cx="695422" cy="685896"/>
@@ -1772,6 +1914,9 @@
         <w:jc w:val="center"/>
       </w:pPr>
       <w:r>
+        <w:rPr>
+          <w:noProof/>
+        </w:rPr>
         <w:drawing>
           <wp:inline distT="0" distB="0" distL="0" distR="0" wp14:anchorId="1A30A994" wp14:editId="3A4A1466">
             <wp:extent cx="908050" cy="263203"/>
@@ -1820,6 +1965,9 @@
         <w:jc w:val="center"/>
       </w:pPr>
       <w:r>
+        <w:rPr>
+          <w:noProof/>
+        </w:rPr>
         <w:drawing>
           <wp:inline distT="0" distB="0" distL="0" distR="0" wp14:anchorId="7CBF0D6F" wp14:editId="734AAF5E">
             <wp:extent cx="1322445" cy="1149350"/>
@@ -1867,6 +2015,9 @@
         <w:jc w:val="center"/>
       </w:pPr>
       <w:r>
+        <w:rPr>
+          <w:noProof/>
+        </w:rPr>
         <w:drawing>
           <wp:inline distT="0" distB="0" distL="0" distR="0" wp14:anchorId="73F4450C" wp14:editId="3CBCF320">
             <wp:extent cx="1219200" cy="1219200"/>
@@ -1914,6 +2065,9 @@
         <w:jc w:val="center"/>
       </w:pPr>
       <w:r>
+        <w:rPr>
+          <w:noProof/>
+        </w:rPr>
         <w:drawing>
           <wp:inline distT="0" distB="0" distL="0" distR="0" wp14:anchorId="4B3B0127" wp14:editId="6348C37C">
             <wp:extent cx="1229967" cy="1047750"/>
@@ -1961,6 +2115,9 @@
         <w:jc w:val="center"/>
       </w:pPr>
       <w:r>
+        <w:rPr>
+          <w:noProof/>
+        </w:rPr>
         <w:drawing>
           <wp:inline distT="0" distB="0" distL="0" distR="0" wp14:anchorId="7C0D3AA1" wp14:editId="71BC0036">
             <wp:extent cx="1224327" cy="1054100"/>
@@ -2008,6 +2165,9 @@
         <w:jc w:val="center"/>
       </w:pPr>
       <w:r>
+        <w:rPr>
+          <w:noProof/>
+        </w:rPr>
         <w:drawing>
           <wp:inline distT="0" distB="0" distL="0" distR="0" wp14:anchorId="2AD60DB4" wp14:editId="77595442">
             <wp:extent cx="1104900" cy="850831"/>
@@ -2055,6 +2215,9 @@
         <w:jc w:val="center"/>
       </w:pPr>
       <w:r>
+        <w:rPr>
+          <w:noProof/>
+        </w:rPr>
         <w:drawing>
           <wp:inline distT="0" distB="0" distL="0" distR="0" wp14:anchorId="04A9EB18" wp14:editId="10934790">
             <wp:extent cx="1155700" cy="154888"/>
@@ -2116,6 +2279,9 @@
         <w:jc w:val="center"/>
       </w:pPr>
       <w:r>
+        <w:rPr>
+          <w:noProof/>
+        </w:rPr>
         <w:drawing>
           <wp:inline distT="0" distB="0" distL="0" distR="0" wp14:anchorId="1F0D6802" wp14:editId="5C69654F">
             <wp:extent cx="2070100" cy="141400"/>
@@ -2171,6 +2337,9 @@
         <w:jc w:val="center"/>
       </w:pPr>
       <w:r>
+        <w:rPr>
+          <w:noProof/>
+        </w:rPr>
         <w:drawing>
           <wp:inline distT="0" distB="0" distL="0" distR="0" wp14:anchorId="61AFBD66" wp14:editId="1B414940">
             <wp:extent cx="5943600" cy="2297430"/>
@@ -2215,6 +2384,9 @@
     </w:p>
     <w:p>
       <w:r>
+        <w:rPr>
+          <w:noProof/>
+        </w:rPr>
         <w:drawing>
           <wp:inline distT="0" distB="0" distL="0" distR="0" wp14:anchorId="793B8452" wp14:editId="32544B80">
             <wp:extent cx="5943600" cy="2385695"/>
@@ -2259,6 +2431,9 @@
     </w:p>
     <w:p>
       <w:r>
+        <w:rPr>
+          <w:noProof/>
+        </w:rPr>
         <w:lastRenderedPageBreak/>
         <w:drawing>
           <wp:inline distT="0" distB="0" distL="0" distR="0" wp14:anchorId="1B6C837F" wp14:editId="0CC2A6D9">
@@ -2310,6 +2485,9 @@
     </w:p>
     <w:p>
       <w:r>
+        <w:rPr>
+          <w:noProof/>
+        </w:rPr>
         <w:drawing>
           <wp:inline distT="0" distB="0" distL="0" distR="0" wp14:anchorId="4FFD2DD4" wp14:editId="4DBFEBBA">
             <wp:extent cx="5943600" cy="2370455"/>
@@ -2354,8 +2532,11 @@
     </w:p>
     <w:p>
       <w:r>
-        <w:drawing>
-          <wp:inline distT="0" distB="0" distL="0" distR="0" wp14:anchorId="01D092CB" wp14:editId="410264B4">
+        <w:rPr>
+          <w:noProof/>
+        </w:rPr>
+        <w:drawing>
+          <wp:inline distT="0" distB="0" distL="0" distR="0" wp14:anchorId="01D092CB" wp14:editId="2F5C7A7A">
             <wp:extent cx="5943600" cy="2280285"/>
             <wp:effectExtent l="0" t="0" r="0" b="5715"/>
             <wp:docPr id="63" name="Picture 63"/>
@@ -2399,6 +2580,9 @@
     <w:p/>
     <w:p>
       <w:r>
+        <w:rPr>
+          <w:noProof/>
+        </w:rPr>
         <w:lastRenderedPageBreak/>
         <w:drawing>
           <wp:inline distT="0" distB="0" distL="0" distR="0" wp14:anchorId="3BCF3662" wp14:editId="77D1693F">
@@ -2444,6 +2628,9 @@
     </w:p>
     <w:p>
       <w:r>
+        <w:rPr>
+          <w:noProof/>
+        </w:rPr>
         <w:drawing>
           <wp:inline distT="0" distB="0" distL="0" distR="0" wp14:anchorId="6C1A44D2" wp14:editId="095AC658">
             <wp:extent cx="5943600" cy="2999740"/>
@@ -2483,10 +2670,721 @@
     </w:p>
     <w:p>
       <w:r>
-        <w:t>There is a feature that auto colors classes when loaded into the software. The above visualization illustrates this with 100 lines all of a different class.</w:t>
-      </w:r>
-    </w:p>
-    <w:p/>
+        <w:t xml:space="preserve">There is a feature that auto colors classes when loaded into the software. The above visualization illustrates this with 100 lines </w:t>
+      </w:r>
+      <w:proofErr w:type="gramStart"/>
+      <w:r>
+        <w:t>all of</w:t>
+      </w:r>
+      <w:proofErr w:type="gramEnd"/>
+      <w:r>
+        <w:t xml:space="preserve"> a different class.</w:t>
+      </w:r>
+    </w:p>
+    <w:p>
+      <w:r>
+        <w:rPr>
+          <w:noProof/>
+        </w:rPr>
+        <w:drawing>
+          <wp:anchor distT="0" distB="0" distL="114300" distR="114300" simplePos="0" relativeHeight="251658240" behindDoc="1" locked="0" layoutInCell="1" allowOverlap="1" wp14:anchorId="44A4722C" wp14:editId="4227A4EF">
+            <wp:simplePos x="0" y="0"/>
+            <wp:positionH relativeFrom="margin">
+              <wp:posOffset>4324350</wp:posOffset>
+            </wp:positionH>
+            <wp:positionV relativeFrom="paragraph">
+              <wp:posOffset>122555</wp:posOffset>
+            </wp:positionV>
+            <wp:extent cx="1503680" cy="1313815"/>
+            <wp:effectExtent l="0" t="0" r="1270" b="635"/>
+            <wp:wrapTight wrapText="bothSides">
+              <wp:wrapPolygon edited="0">
+                <wp:start x="0" y="0"/>
+                <wp:lineTo x="0" y="21297"/>
+                <wp:lineTo x="21345" y="21297"/>
+                <wp:lineTo x="21345" y="0"/>
+                <wp:lineTo x="0" y="0"/>
+              </wp:wrapPolygon>
+            </wp:wrapTight>
+            <wp:docPr id="2" name="Picture 2" descr="Graphical user interface, application, table&#10;&#10;Description automatically generated"/>
+            <wp:cNvGraphicFramePr>
+              <a:graphicFrameLocks xmlns:a="http://schemas.openxmlformats.org/drawingml/2006/main" noChangeAspect="1"/>
+            </wp:cNvGraphicFramePr>
+            <a:graphic xmlns:a="http://schemas.openxmlformats.org/drawingml/2006/main">
+              <a:graphicData uri="http://schemas.openxmlformats.org/drawingml/2006/picture">
+                <pic:pic xmlns:pic="http://schemas.openxmlformats.org/drawingml/2006/picture">
+                  <pic:nvPicPr>
+                    <pic:cNvPr id="2" name="Picture 2" descr="Graphical user interface, application, table&#10;&#10;Description automatically generated"/>
+                    <pic:cNvPicPr/>
+                  </pic:nvPicPr>
+                  <pic:blipFill>
+                    <a:blip r:embed="rId56">
+                      <a:extLst>
+                        <a:ext uri="{28A0092B-C50C-407E-A947-70E740481C1C}">
+                          <a14:useLocalDpi xmlns:a14="http://schemas.microsoft.com/office/drawing/2010/main" val="0"/>
+                        </a:ext>
+                      </a:extLst>
+                    </a:blip>
+                    <a:stretch>
+                      <a:fillRect/>
+                    </a:stretch>
+                  </pic:blipFill>
+                  <pic:spPr>
+                    <a:xfrm>
+                      <a:off x="0" y="0"/>
+                      <a:ext cx="1503680" cy="1313815"/>
+                    </a:xfrm>
+                    <a:prstGeom prst="rect">
+                      <a:avLst/>
+                    </a:prstGeom>
+                  </pic:spPr>
+                </pic:pic>
+              </a:graphicData>
+            </a:graphic>
+            <wp14:sizeRelH relativeFrom="margin">
+              <wp14:pctWidth>0</wp14:pctWidth>
+            </wp14:sizeRelH>
+            <wp14:sizeRelV relativeFrom="margin">
+              <wp14:pctHeight>0</wp14:pctHeight>
+            </wp14:sizeRelV>
+          </wp:anchor>
+        </w:drawing>
+      </w:r>
+    </w:p>
+    <w:p>
+      <w:pPr>
+        <w:pStyle w:val="Heading1"/>
+      </w:pPr>
+      <w:r>
+        <w:t>Data Editor</w:t>
+      </w:r>
+    </w:p>
+    <w:p>
+      <w:r>
+        <w:t>There is a data editor built into VisCanvas that is used to convert textual data to numeric data. The data editor can be accessed through the navigation as shown on the right.</w:t>
+      </w:r>
+    </w:p>
+    <w:p/>
+    <w:p/>
+    <w:p>
+      <w:pPr>
+        <w:pStyle w:val="Heading1"/>
+      </w:pPr>
+      <w:r>
+        <w:lastRenderedPageBreak/>
+        <w:t>Data Editor</w:t>
+      </w:r>
+      <w:r>
+        <w:t xml:space="preserve"> – Nominal Grouping</w:t>
+      </w:r>
+    </w:p>
+    <w:p>
+      <w:r>
+        <w:t xml:space="preserve">The Data Editor feature allows users to group nominal data into subgroups to be converted into binary coordinates. </w:t>
+      </w:r>
+      <w:r>
+        <w:t>Binary coordinates are an effective way of representing textual data as numeric data when the textual data has little correlation. Nominal Groups are created and used in the following way,</w:t>
+      </w:r>
+    </w:p>
+    <w:p/>
+    <w:p>
+      <w:r>
+        <w:t>The user opens the data editor and uses the file-&gt;open menu navigation to open a file containing the data they want to edit.</w:t>
+      </w:r>
+    </w:p>
+    <w:p>
+      <w:r>
+        <w:rPr>
+          <w:noProof/>
+        </w:rPr>
+        <w:drawing>
+          <wp:inline distT="0" distB="0" distL="0" distR="0" wp14:anchorId="0D5BA1B5" wp14:editId="7EE6B8FD">
+            <wp:extent cx="5943600" cy="2174875"/>
+            <wp:effectExtent l="0" t="0" r="0" b="0"/>
+            <wp:docPr id="3" name="Picture 3" descr="A picture containing shape&#10;&#10;Description automatically generated"/>
+            <wp:cNvGraphicFramePr>
+              <a:graphicFrameLocks xmlns:a="http://schemas.openxmlformats.org/drawingml/2006/main" noChangeAspect="1"/>
+            </wp:cNvGraphicFramePr>
+            <a:graphic xmlns:a="http://schemas.openxmlformats.org/drawingml/2006/main">
+              <a:graphicData uri="http://schemas.openxmlformats.org/drawingml/2006/picture">
+                <pic:pic xmlns:pic="http://schemas.openxmlformats.org/drawingml/2006/picture">
+                  <pic:nvPicPr>
+                    <pic:cNvPr id="3" name="Picture 3" descr="A picture containing shape&#10;&#10;Description automatically generated"/>
+                    <pic:cNvPicPr/>
+                  </pic:nvPicPr>
+                  <pic:blipFill>
+                    <a:blip r:embed="rId57"/>
+                    <a:stretch>
+                      <a:fillRect/>
+                    </a:stretch>
+                  </pic:blipFill>
+                  <pic:spPr>
+                    <a:xfrm>
+                      <a:off x="0" y="0"/>
+                      <a:ext cx="5943600" cy="2174875"/>
+                    </a:xfrm>
+                    <a:prstGeom prst="rect">
+                      <a:avLst/>
+                    </a:prstGeom>
+                  </pic:spPr>
+                </pic:pic>
+              </a:graphicData>
+            </a:graphic>
+          </wp:inline>
+        </w:drawing>
+      </w:r>
+    </w:p>
+    <w:p/>
+    <w:p>
+      <w:r>
+        <w:t>Next, the user selects to ‘Load a Scheme’ to the data by using File-&gt;Load Scheme. A Scheme is a unique key mapping of textual data to numerical data. At this stage, the user can either manually enter in numeric data for each unique key in each column or select ‘Generate Values’</w:t>
+      </w:r>
+      <w:r>
+        <w:t>.</w:t>
+      </w:r>
+    </w:p>
+    <w:p>
+      <w:r>
+        <w:rPr>
+          <w:noProof/>
+        </w:rPr>
+        <w:drawing>
+          <wp:anchor distT="0" distB="0" distL="114300" distR="114300" simplePos="0" relativeHeight="251659264" behindDoc="1" locked="0" layoutInCell="1" allowOverlap="1" wp14:anchorId="23ECFFA4" wp14:editId="348E8A93">
+            <wp:simplePos x="0" y="0"/>
+            <wp:positionH relativeFrom="margin">
+              <wp:align>center</wp:align>
+            </wp:positionH>
+            <wp:positionV relativeFrom="paragraph">
+              <wp:posOffset>-1270</wp:posOffset>
+            </wp:positionV>
+            <wp:extent cx="2400300" cy="3314700"/>
+            <wp:effectExtent l="0" t="0" r="0" b="0"/>
+            <wp:wrapTight wrapText="bothSides">
+              <wp:wrapPolygon edited="0">
+                <wp:start x="0" y="0"/>
+                <wp:lineTo x="0" y="21476"/>
+                <wp:lineTo x="21429" y="21476"/>
+                <wp:lineTo x="21429" y="0"/>
+                <wp:lineTo x="0" y="0"/>
+              </wp:wrapPolygon>
+            </wp:wrapTight>
+            <wp:docPr id="4" name="Picture 4" descr="Table&#10;&#10;Description automatically generated"/>
+            <wp:cNvGraphicFramePr>
+              <a:graphicFrameLocks xmlns:a="http://schemas.openxmlformats.org/drawingml/2006/main" noChangeAspect="1"/>
+            </wp:cNvGraphicFramePr>
+            <a:graphic xmlns:a="http://schemas.openxmlformats.org/drawingml/2006/main">
+              <a:graphicData uri="http://schemas.openxmlformats.org/drawingml/2006/picture">
+                <pic:pic xmlns:pic="http://schemas.openxmlformats.org/drawingml/2006/picture">
+                  <pic:nvPicPr>
+                    <pic:cNvPr id="4" name="Picture 4" descr="Table&#10;&#10;Description automatically generated"/>
+                    <pic:cNvPicPr/>
+                  </pic:nvPicPr>
+                  <pic:blipFill>
+                    <a:blip r:embed="rId58">
+                      <a:extLst>
+                        <a:ext uri="{28A0092B-C50C-407E-A947-70E740481C1C}">
+                          <a14:useLocalDpi xmlns:a14="http://schemas.microsoft.com/office/drawing/2010/main" val="0"/>
+                        </a:ext>
+                      </a:extLst>
+                    </a:blip>
+                    <a:stretch>
+                      <a:fillRect/>
+                    </a:stretch>
+                  </pic:blipFill>
+                  <pic:spPr>
+                    <a:xfrm>
+                      <a:off x="0" y="0"/>
+                      <a:ext cx="2400300" cy="3314700"/>
+                    </a:xfrm>
+                    <a:prstGeom prst="rect">
+                      <a:avLst/>
+                    </a:prstGeom>
+                  </pic:spPr>
+                </pic:pic>
+              </a:graphicData>
+            </a:graphic>
+            <wp14:sizeRelH relativeFrom="margin">
+              <wp14:pctWidth>0</wp14:pctWidth>
+            </wp14:sizeRelH>
+            <wp14:sizeRelV relativeFrom="margin">
+              <wp14:pctHeight>0</wp14:pctHeight>
+            </wp14:sizeRelV>
+          </wp:anchor>
+        </w:drawing>
+      </w:r>
+    </w:p>
+    <w:p/>
+    <w:p>
+      <w:r>
+        <w:tab/>
+      </w:r>
+    </w:p>
+    <w:p/>
+    <w:p/>
+    <w:p/>
+    <w:p/>
+    <w:p/>
+    <w:p/>
+    <w:p/>
+    <w:p/>
+    <w:p/>
+    <w:p>
+      <w:r>
+        <w:lastRenderedPageBreak/>
+        <w:t>When the user selects ‘Generate Values’, they are brought to the Order Scheme Window. From here they must decide what kind of order they want to use to generate the values. In this example we will be using ‘N’ for Nominal Grouping.</w:t>
+      </w:r>
+    </w:p>
+    <w:p>
+      <w:r>
+        <w:rPr>
+          <w:noProof/>
+        </w:rPr>
+        <w:drawing>
+          <wp:inline distT="0" distB="0" distL="0" distR="0" wp14:anchorId="447CFA58" wp14:editId="40BF6EBB">
+            <wp:extent cx="6724650" cy="3595101"/>
+            <wp:effectExtent l="0" t="0" r="0" b="5715"/>
+            <wp:docPr id="5" name="Picture 5" descr="Graphical user interface, text, application&#10;&#10;Description automatically generated"/>
+            <wp:cNvGraphicFramePr>
+              <a:graphicFrameLocks xmlns:a="http://schemas.openxmlformats.org/drawingml/2006/main" noChangeAspect="1"/>
+            </wp:cNvGraphicFramePr>
+            <a:graphic xmlns:a="http://schemas.openxmlformats.org/drawingml/2006/main">
+              <a:graphicData uri="http://schemas.openxmlformats.org/drawingml/2006/picture">
+                <pic:pic xmlns:pic="http://schemas.openxmlformats.org/drawingml/2006/picture">
+                  <pic:nvPicPr>
+                    <pic:cNvPr id="5" name="Picture 5" descr="Graphical user interface, text, application&#10;&#10;Description automatically generated"/>
+                    <pic:cNvPicPr/>
+                  </pic:nvPicPr>
+                  <pic:blipFill>
+                    <a:blip r:embed="rId59"/>
+                    <a:stretch>
+                      <a:fillRect/>
+                    </a:stretch>
+                  </pic:blipFill>
+                  <pic:spPr>
+                    <a:xfrm>
+                      <a:off x="0" y="0"/>
+                      <a:ext cx="6730803" cy="3598390"/>
+                    </a:xfrm>
+                    <a:prstGeom prst="rect">
+                      <a:avLst/>
+                    </a:prstGeom>
+                  </pic:spPr>
+                </pic:pic>
+              </a:graphicData>
+            </a:graphic>
+          </wp:inline>
+        </w:drawing>
+      </w:r>
+    </w:p>
+    <w:p>
+      <w:r>
+        <w:rPr>
+          <w:noProof/>
+        </w:rPr>
+        <w:drawing>
+          <wp:anchor distT="0" distB="0" distL="114300" distR="114300" simplePos="0" relativeHeight="251660288" behindDoc="1" locked="0" layoutInCell="1" allowOverlap="1" wp14:anchorId="5942524A" wp14:editId="550ACBCA">
+            <wp:simplePos x="0" y="0"/>
+            <wp:positionH relativeFrom="margin">
+              <wp:align>right</wp:align>
+            </wp:positionH>
+            <wp:positionV relativeFrom="paragraph">
+              <wp:posOffset>109855</wp:posOffset>
+            </wp:positionV>
+            <wp:extent cx="3867150" cy="3486785"/>
+            <wp:effectExtent l="0" t="0" r="0" b="0"/>
+            <wp:wrapTight wrapText="bothSides">
+              <wp:wrapPolygon edited="0">
+                <wp:start x="0" y="0"/>
+                <wp:lineTo x="0" y="21478"/>
+                <wp:lineTo x="21494" y="21478"/>
+                <wp:lineTo x="21494" y="0"/>
+                <wp:lineTo x="0" y="0"/>
+              </wp:wrapPolygon>
+            </wp:wrapTight>
+            <wp:docPr id="6" name="Picture 6" descr="Table&#10;&#10;Description automatically generated"/>
+            <wp:cNvGraphicFramePr>
+              <a:graphicFrameLocks xmlns:a="http://schemas.openxmlformats.org/drawingml/2006/main" noChangeAspect="1"/>
+            </wp:cNvGraphicFramePr>
+            <a:graphic xmlns:a="http://schemas.openxmlformats.org/drawingml/2006/main">
+              <a:graphicData uri="http://schemas.openxmlformats.org/drawingml/2006/picture">
+                <pic:pic xmlns:pic="http://schemas.openxmlformats.org/drawingml/2006/picture">
+                  <pic:nvPicPr>
+                    <pic:cNvPr id="6" name="Picture 6" descr="Table&#10;&#10;Description automatically generated"/>
+                    <pic:cNvPicPr/>
+                  </pic:nvPicPr>
+                  <pic:blipFill>
+                    <a:blip r:embed="rId60">
+                      <a:extLst>
+                        <a:ext uri="{28A0092B-C50C-407E-A947-70E740481C1C}">
+                          <a14:useLocalDpi xmlns:a14="http://schemas.microsoft.com/office/drawing/2010/main" val="0"/>
+                        </a:ext>
+                      </a:extLst>
+                    </a:blip>
+                    <a:stretch>
+                      <a:fillRect/>
+                    </a:stretch>
+                  </pic:blipFill>
+                  <pic:spPr>
+                    <a:xfrm>
+                      <a:off x="0" y="0"/>
+                      <a:ext cx="3867150" cy="3486785"/>
+                    </a:xfrm>
+                    <a:prstGeom prst="rect">
+                      <a:avLst/>
+                    </a:prstGeom>
+                  </pic:spPr>
+                </pic:pic>
+              </a:graphicData>
+            </a:graphic>
+            <wp14:sizeRelH relativeFrom="margin">
+              <wp14:pctWidth>0</wp14:pctWidth>
+            </wp14:sizeRelH>
+            <wp14:sizeRelV relativeFrom="margin">
+              <wp14:pctHeight>0</wp14:pctHeight>
+            </wp14:sizeRelV>
+          </wp:anchor>
+        </w:drawing>
+      </w:r>
+    </w:p>
+    <w:p/>
+    <w:p>
+      <w:r>
+        <w:t xml:space="preserve">From here, the user is free to make as many nominal categories as needed. A nominal category is a subcategory of the current data to use to generate binary attributes. The smaller number of subgroups in each category results in </w:t>
+      </w:r>
+      <w:proofErr w:type="gramStart"/>
+      <w:r>
+        <w:t>less</w:t>
+      </w:r>
+      <w:proofErr w:type="gramEnd"/>
+      <w:r>
+        <w:t xml:space="preserve"> </w:t>
+      </w:r>
+      <w:r>
+        <w:t>binary</w:t>
+      </w:r>
+      <w:r>
+        <w:t xml:space="preserve"> columns being generated.</w:t>
+      </w:r>
+      <w:r>
+        <w:t xml:space="preserve"> </w:t>
+      </w:r>
+      <w:r>
+        <w:t>As you can see, to the right of the screen, each subcategory is shown. The user can use ‘View’ to move down a category and ‘Back’ to move up a category.</w:t>
+      </w:r>
+    </w:p>
+    <w:p/>
+    <w:p/>
+    <w:p>
+      <w:r>
+        <w:rPr>
+          <w:noProof/>
+        </w:rPr>
+        <w:lastRenderedPageBreak/>
+        <w:drawing>
+          <wp:anchor distT="0" distB="0" distL="114300" distR="114300" simplePos="0" relativeHeight="251661312" behindDoc="1" locked="0" layoutInCell="1" allowOverlap="1" wp14:anchorId="03059841" wp14:editId="4E30C4B3">
+            <wp:simplePos x="0" y="0"/>
+            <wp:positionH relativeFrom="column">
+              <wp:posOffset>1428750</wp:posOffset>
+            </wp:positionH>
+            <wp:positionV relativeFrom="paragraph">
+              <wp:posOffset>333375</wp:posOffset>
+            </wp:positionV>
+            <wp:extent cx="2686050" cy="3657600"/>
+            <wp:effectExtent l="0" t="0" r="0" b="0"/>
+            <wp:wrapTight wrapText="bothSides">
+              <wp:wrapPolygon edited="0">
+                <wp:start x="0" y="0"/>
+                <wp:lineTo x="0" y="21488"/>
+                <wp:lineTo x="21447" y="21488"/>
+                <wp:lineTo x="21447" y="0"/>
+                <wp:lineTo x="0" y="0"/>
+              </wp:wrapPolygon>
+            </wp:wrapTight>
+            <wp:docPr id="7" name="Picture 7" descr="Table&#10;&#10;Description automatically generated"/>
+            <wp:cNvGraphicFramePr>
+              <a:graphicFrameLocks xmlns:a="http://schemas.openxmlformats.org/drawingml/2006/main" noChangeAspect="1"/>
+            </wp:cNvGraphicFramePr>
+            <a:graphic xmlns:a="http://schemas.openxmlformats.org/drawingml/2006/main">
+              <a:graphicData uri="http://schemas.openxmlformats.org/drawingml/2006/picture">
+                <pic:pic xmlns:pic="http://schemas.openxmlformats.org/drawingml/2006/picture">
+                  <pic:nvPicPr>
+                    <pic:cNvPr id="7" name="Picture 7" descr="Table&#10;&#10;Description automatically generated"/>
+                    <pic:cNvPicPr/>
+                  </pic:nvPicPr>
+                  <pic:blipFill>
+                    <a:blip r:embed="rId61">
+                      <a:extLst>
+                        <a:ext uri="{28A0092B-C50C-407E-A947-70E740481C1C}">
+                          <a14:useLocalDpi xmlns:a14="http://schemas.microsoft.com/office/drawing/2010/main" val="0"/>
+                        </a:ext>
+                      </a:extLst>
+                    </a:blip>
+                    <a:stretch>
+                      <a:fillRect/>
+                    </a:stretch>
+                  </pic:blipFill>
+                  <pic:spPr>
+                    <a:xfrm>
+                      <a:off x="0" y="0"/>
+                      <a:ext cx="2686050" cy="3657600"/>
+                    </a:xfrm>
+                    <a:prstGeom prst="rect">
+                      <a:avLst/>
+                    </a:prstGeom>
+                  </pic:spPr>
+                </pic:pic>
+              </a:graphicData>
+            </a:graphic>
+            <wp14:sizeRelH relativeFrom="margin">
+              <wp14:pctWidth>0</wp14:pctWidth>
+            </wp14:sizeRelH>
+            <wp14:sizeRelV relativeFrom="margin">
+              <wp14:pctHeight>0</wp14:pctHeight>
+            </wp14:sizeRelV>
+          </wp:anchor>
+        </w:drawing>
+      </w:r>
+      <w:r>
+        <w:t xml:space="preserve">For this example, we will be making a ST/Prov </w:t>
+      </w:r>
+      <w:r>
+        <w:t>subcategory</w:t>
+      </w:r>
+      <w:r>
+        <w:t xml:space="preserve"> where the data is grouped by state and providences.</w:t>
+      </w:r>
+    </w:p>
+    <w:p/>
+    <w:p/>
+    <w:p/>
+    <w:p/>
+    <w:p/>
+    <w:p/>
+    <w:p/>
+    <w:p/>
+    <w:p/>
+    <w:p/>
+    <w:p/>
+    <w:p/>
+    <w:p/>
+    <w:p>
+      <w:r>
+        <w:t>When the user clicks ‘Confirm’</w:t>
+      </w:r>
+      <w:r>
+        <w:t xml:space="preserve"> they are brought back to the same window as before, now down a category and showing the new subgroups.</w:t>
+      </w:r>
+    </w:p>
+    <w:p>
+      <w:r>
+        <w:rPr>
+          <w:noProof/>
+        </w:rPr>
+        <w:drawing>
+          <wp:anchor distT="0" distB="0" distL="114300" distR="114300" simplePos="0" relativeHeight="251662336" behindDoc="1" locked="0" layoutInCell="1" allowOverlap="1" wp14:anchorId="5F1699BE" wp14:editId="2839F4CC">
+            <wp:simplePos x="0" y="0"/>
+            <wp:positionH relativeFrom="margin">
+              <wp:posOffset>952500</wp:posOffset>
+            </wp:positionH>
+            <wp:positionV relativeFrom="paragraph">
+              <wp:posOffset>5080</wp:posOffset>
+            </wp:positionV>
+            <wp:extent cx="3933825" cy="3515995"/>
+            <wp:effectExtent l="0" t="0" r="9525" b="8255"/>
+            <wp:wrapTight wrapText="bothSides">
+              <wp:wrapPolygon edited="0">
+                <wp:start x="0" y="0"/>
+                <wp:lineTo x="0" y="21534"/>
+                <wp:lineTo x="21548" y="21534"/>
+                <wp:lineTo x="21548" y="0"/>
+                <wp:lineTo x="0" y="0"/>
+              </wp:wrapPolygon>
+            </wp:wrapTight>
+            <wp:docPr id="8" name="Picture 8" descr="Graphical user interface&#10;&#10;Description automatically generated"/>
+            <wp:cNvGraphicFramePr>
+              <a:graphicFrameLocks xmlns:a="http://schemas.openxmlformats.org/drawingml/2006/main" noChangeAspect="1"/>
+            </wp:cNvGraphicFramePr>
+            <a:graphic xmlns:a="http://schemas.openxmlformats.org/drawingml/2006/main">
+              <a:graphicData uri="http://schemas.openxmlformats.org/drawingml/2006/picture">
+                <pic:pic xmlns:pic="http://schemas.openxmlformats.org/drawingml/2006/picture">
+                  <pic:nvPicPr>
+                    <pic:cNvPr id="8" name="Picture 8" descr="Graphical user interface&#10;&#10;Description automatically generated"/>
+                    <pic:cNvPicPr/>
+                  </pic:nvPicPr>
+                  <pic:blipFill>
+                    <a:blip r:embed="rId62">
+                      <a:extLst>
+                        <a:ext uri="{28A0092B-C50C-407E-A947-70E740481C1C}">
+                          <a14:useLocalDpi xmlns:a14="http://schemas.microsoft.com/office/drawing/2010/main" val="0"/>
+                        </a:ext>
+                      </a:extLst>
+                    </a:blip>
+                    <a:stretch>
+                      <a:fillRect/>
+                    </a:stretch>
+                  </pic:blipFill>
+                  <pic:spPr>
+                    <a:xfrm>
+                      <a:off x="0" y="0"/>
+                      <a:ext cx="3933825" cy="3515995"/>
+                    </a:xfrm>
+                    <a:prstGeom prst="rect">
+                      <a:avLst/>
+                    </a:prstGeom>
+                  </pic:spPr>
+                </pic:pic>
+              </a:graphicData>
+            </a:graphic>
+            <wp14:sizeRelH relativeFrom="margin">
+              <wp14:pctWidth>0</wp14:pctWidth>
+            </wp14:sizeRelH>
+            <wp14:sizeRelV relativeFrom="margin">
+              <wp14:pctHeight>0</wp14:pctHeight>
+            </wp14:sizeRelV>
+          </wp:anchor>
+        </w:drawing>
+      </w:r>
+    </w:p>
+    <w:p/>
+    <w:p/>
+    <w:p/>
+    <w:p/>
+    <w:p/>
+    <w:p/>
+    <w:p/>
+    <w:p/>
+    <w:p/>
+    <w:p/>
+    <w:p/>
+    <w:p>
+      <w:r>
+        <w:lastRenderedPageBreak/>
+        <w:t>The user then selects ‘Select Category’ to use a specific category to generate the binary attributes. Binary attributes are generated by subgroup. In this example, all data in the AL subgroup will be represented as 001b, data in WA as 010b, and so on. The user is then brought back to the original scheme window where they can make manual edits.</w:t>
+      </w:r>
+    </w:p>
+    <w:p>
+      <w:r>
+        <w:rPr>
+          <w:noProof/>
+        </w:rPr>
+        <w:drawing>
+          <wp:anchor distT="0" distB="0" distL="114300" distR="114300" simplePos="0" relativeHeight="251663360" behindDoc="1" locked="0" layoutInCell="1" allowOverlap="1" wp14:anchorId="52217D19" wp14:editId="2482C7ED">
+            <wp:simplePos x="0" y="0"/>
+            <wp:positionH relativeFrom="margin">
+              <wp:align>center</wp:align>
+            </wp:positionH>
+            <wp:positionV relativeFrom="paragraph">
+              <wp:posOffset>10160</wp:posOffset>
+            </wp:positionV>
+            <wp:extent cx="3552825" cy="3400425"/>
+            <wp:effectExtent l="0" t="0" r="9525" b="9525"/>
+            <wp:wrapTight wrapText="bothSides">
+              <wp:wrapPolygon edited="0">
+                <wp:start x="0" y="0"/>
+                <wp:lineTo x="0" y="21539"/>
+                <wp:lineTo x="21542" y="21539"/>
+                <wp:lineTo x="21542" y="0"/>
+                <wp:lineTo x="0" y="0"/>
+              </wp:wrapPolygon>
+            </wp:wrapTight>
+            <wp:docPr id="9" name="Picture 9" descr="Table&#10;&#10;Description automatically generated"/>
+            <wp:cNvGraphicFramePr>
+              <a:graphicFrameLocks xmlns:a="http://schemas.openxmlformats.org/drawingml/2006/main" noChangeAspect="1"/>
+            </wp:cNvGraphicFramePr>
+            <a:graphic xmlns:a="http://schemas.openxmlformats.org/drawingml/2006/main">
+              <a:graphicData uri="http://schemas.openxmlformats.org/drawingml/2006/picture">
+                <pic:pic xmlns:pic="http://schemas.openxmlformats.org/drawingml/2006/picture">
+                  <pic:nvPicPr>
+                    <pic:cNvPr id="9" name="Picture 9" descr="Table&#10;&#10;Description automatically generated"/>
+                    <pic:cNvPicPr/>
+                  </pic:nvPicPr>
+                  <pic:blipFill>
+                    <a:blip r:embed="rId63">
+                      <a:extLst>
+                        <a:ext uri="{28A0092B-C50C-407E-A947-70E740481C1C}">
+                          <a14:useLocalDpi xmlns:a14="http://schemas.microsoft.com/office/drawing/2010/main" val="0"/>
+                        </a:ext>
+                      </a:extLst>
+                    </a:blip>
+                    <a:stretch>
+                      <a:fillRect/>
+                    </a:stretch>
+                  </pic:blipFill>
+                  <pic:spPr>
+                    <a:xfrm>
+                      <a:off x="0" y="0"/>
+                      <a:ext cx="3552825" cy="3400425"/>
+                    </a:xfrm>
+                    <a:prstGeom prst="rect">
+                      <a:avLst/>
+                    </a:prstGeom>
+                  </pic:spPr>
+                </pic:pic>
+              </a:graphicData>
+            </a:graphic>
+          </wp:anchor>
+        </w:drawing>
+      </w:r>
+    </w:p>
+    <w:p/>
+    <w:p/>
+    <w:p/>
+    <w:p/>
+    <w:p/>
+    <w:p/>
+    <w:p/>
+    <w:p/>
+    <w:p/>
+    <w:p/>
+    <w:p/>
+    <w:p/>
+    <w:p>
+      <w:r>
+        <w:t>Below is the final data after generating the binary attributes.</w:t>
+      </w:r>
+    </w:p>
+    <w:p>
+      <w:r>
+        <w:rPr>
+          <w:noProof/>
+        </w:rPr>
+        <w:drawing>
+          <wp:inline distT="0" distB="0" distL="0" distR="0" wp14:anchorId="284B702B" wp14:editId="7090D5EF">
+            <wp:extent cx="5943600" cy="2200910"/>
+            <wp:effectExtent l="0" t="0" r="0" b="8890"/>
+            <wp:docPr id="10" name="Picture 10" descr="Table&#10;&#10;Description automatically generated"/>
+            <wp:cNvGraphicFramePr>
+              <a:graphicFrameLocks xmlns:a="http://schemas.openxmlformats.org/drawingml/2006/main" noChangeAspect="1"/>
+            </wp:cNvGraphicFramePr>
+            <a:graphic xmlns:a="http://schemas.openxmlformats.org/drawingml/2006/main">
+              <a:graphicData uri="http://schemas.openxmlformats.org/drawingml/2006/picture">
+                <pic:pic xmlns:pic="http://schemas.openxmlformats.org/drawingml/2006/picture">
+                  <pic:nvPicPr>
+                    <pic:cNvPr id="10" name="Picture 10" descr="Table&#10;&#10;Description automatically generated"/>
+                    <pic:cNvPicPr/>
+                  </pic:nvPicPr>
+                  <pic:blipFill>
+                    <a:blip r:embed="rId64"/>
+                    <a:stretch>
+                      <a:fillRect/>
+                    </a:stretch>
+                  </pic:blipFill>
+                  <pic:spPr>
+                    <a:xfrm>
+                      <a:off x="0" y="0"/>
+                      <a:ext cx="5943600" cy="2200910"/>
+                    </a:xfrm>
+                    <a:prstGeom prst="rect">
+                      <a:avLst/>
+                    </a:prstGeom>
+                  </pic:spPr>
+                </pic:pic>
+              </a:graphicData>
+            </a:graphic>
+          </wp:inline>
+        </w:drawing>
+      </w:r>
+    </w:p>
     <w:sectPr>
       <w:pgSz w:w="12240" w:h="15840"/>
       <w:pgMar w:top="1440" w:right="1440" w:bottom="1440" w:left="1440" w:header="720" w:footer="720" w:gutter="0"/>
@@ -2498,7 +3396,7 @@
 </file>
 
 <file path=word/numbering.xml><?xml version="1.0" encoding="utf-8"?>
-<w:numbering xmlns:wpc="http://schemas.microsoft.com/office/word/2010/wordprocessingCanvas" xmlns:cx="http://schemas.microsoft.com/office/drawing/2014/chartex" xmlns:cx1="http://schemas.microsoft.com/office/drawing/2015/9/8/chartex" xmlns:cx2="http://schemas.microsoft.com/office/drawing/2015/10/21/chartex" xmlns:cx3="http://schemas.microsoft.com/office/drawing/2016/5/9/chartex" xmlns:cx4="http://schemas.microsoft.com/office/drawing/2016/5/10/chartex" xmlns:cx5="http://schemas.microsoft.com/office/drawing/2016/5/11/chartex" xmlns:cx6="http://schemas.microsoft.com/office/drawing/2016/5/12/chartex" xmlns:cx7="http://schemas.microsoft.com/office/drawing/2016/5/13/chartex" xmlns:cx8="http://schemas.microsoft.com/office/drawing/2016/5/14/chartex" xmlns:mc="http://schemas.openxmlformats.org/markup-compatibility/2006" xmlns:aink="http://schemas.microsoft.com/office/drawing/2016/ink" xmlns:am3d="http://schemas.microsoft.com/office/drawing/2017/model3d" xmlns:o="urn:schemas-microsoft-com:office:office" xmlns:r="http://schemas.openxmlformats.org/officeDocument/2006/relationships" xmlns:m="http://schemas.openxmlformats.org/officeDocument/2006/math" xmlns:v="urn:schemas-microsoft-com:vml" xmlns:wp14="http://schemas.microsoft.com/office/word/2010/wordprocessingDrawing" xmlns:wp="http://schemas.openxmlformats.org/drawingml/2006/wordprocessingDrawing" xmlns:w10="urn:schemas-microsoft-com:office:word" xmlns:w="http://schemas.openxmlformats.org/wordprocessingml/2006/main" xmlns:w14="http://schemas.microsoft.com/office/word/2010/wordml" xmlns:w15="http://schemas.microsoft.com/office/word/2012/wordml" xmlns:w16cex="http://schemas.microsoft.com/office/word/2018/wordml/cex" xmlns:w16cid="http://schemas.microsoft.com/office/word/2016/wordml/cid" xmlns:w16="http://schemas.microsoft.com/office/word/2018/wordml" xmlns:w16se="http://schemas.microsoft.com/office/word/2015/wordml/symex" xmlns:wpg="http://schemas.microsoft.com/office/word/2010/wordprocessingGroup" xmlns:wpi="http://schemas.microsoft.com/office/word/2010/wordprocessingInk" xmlns:wne="http://schemas.microsoft.com/office/word/2006/wordml" xmlns:wps="http://schemas.microsoft.com/office/word/2010/wordprocessingShape" mc:Ignorable="w14 w15 w16se w16cid w16 w16cex wp14">
+<w:numbering xmlns:wpc="http://schemas.microsoft.com/office/word/2010/wordprocessingCanvas" xmlns:cx="http://schemas.microsoft.com/office/drawing/2014/chartex" xmlns:cx1="http://schemas.microsoft.com/office/drawing/2015/9/8/chartex" xmlns:cx2="http://schemas.microsoft.com/office/drawing/2015/10/21/chartex" xmlns:cx3="http://schemas.microsoft.com/office/drawing/2016/5/9/chartex" xmlns:cx4="http://schemas.microsoft.com/office/drawing/2016/5/10/chartex" xmlns:cx5="http://schemas.microsoft.com/office/drawing/2016/5/11/chartex" xmlns:cx6="http://schemas.microsoft.com/office/drawing/2016/5/12/chartex" xmlns:cx7="http://schemas.microsoft.com/office/drawing/2016/5/13/chartex" xmlns:cx8="http://schemas.microsoft.com/office/drawing/2016/5/14/chartex" xmlns:mc="http://schemas.openxmlformats.org/markup-compatibility/2006" xmlns:aink="http://schemas.microsoft.com/office/drawing/2016/ink" xmlns:am3d="http://schemas.microsoft.com/office/drawing/2017/model3d" xmlns:o="urn:schemas-microsoft-com:office:office" xmlns:r="http://schemas.openxmlformats.org/officeDocument/2006/relationships" xmlns:m="http://schemas.openxmlformats.org/officeDocument/2006/math" xmlns:v="urn:schemas-microsoft-com:vml" xmlns:wp14="http://schemas.microsoft.com/office/word/2010/wordprocessingDrawing" xmlns:wp="http://schemas.openxmlformats.org/drawingml/2006/wordprocessingDrawing" xmlns:w10="urn:schemas-microsoft-com:office:word" xmlns:w="http://schemas.openxmlformats.org/wordprocessingml/2006/main" xmlns:w14="http://schemas.microsoft.com/office/word/2010/wordml" xmlns:w15="http://schemas.microsoft.com/office/word/2012/wordml" xmlns:w16cex="http://schemas.microsoft.com/office/word/2018/wordml/cex" xmlns:w16cid="http://schemas.microsoft.com/office/word/2016/wordml/cid" xmlns:w16="http://schemas.microsoft.com/office/word/2018/wordml" xmlns:w16sdtdh="http://schemas.microsoft.com/office/word/2020/wordml/sdtdatahash" xmlns:w16se="http://schemas.microsoft.com/office/word/2015/wordml/symex" xmlns:wpg="http://schemas.microsoft.com/office/word/2010/wordprocessingGroup" xmlns:wpi="http://schemas.microsoft.com/office/word/2010/wordprocessingInk" xmlns:wne="http://schemas.microsoft.com/office/word/2006/wordml" xmlns:wps="http://schemas.microsoft.com/office/word/2010/wordprocessingShape" mc:Ignorable="w14 w15 w16se w16cid w16 w16cex w16sdtdh wp14">
   <w:abstractNum w:abstractNumId="0" w15:restartNumberingAfterBreak="0">
     <w:nsid w:val="26762E63"/>
     <w:multiLevelType w:val="hybridMultilevel"/>
@@ -2619,7 +3517,7 @@
 </file>
 
 <file path=word/styles.xml><?xml version="1.0" encoding="utf-8"?>
-<w:styles xmlns:mc="http://schemas.openxmlformats.org/markup-compatibility/2006" xmlns:r="http://schemas.openxmlformats.org/officeDocument/2006/relationships" xmlns:w="http://schemas.openxmlformats.org/wordprocessingml/2006/main" xmlns:w14="http://schemas.microsoft.com/office/word/2010/wordml" xmlns:w15="http://schemas.microsoft.com/office/word/2012/wordml" xmlns:w16cex="http://schemas.microsoft.com/office/word/2018/wordml/cex" xmlns:w16cid="http://schemas.microsoft.com/office/word/2016/wordml/cid" xmlns:w16="http://schemas.microsoft.com/office/word/2018/wordml" xmlns:w16se="http://schemas.microsoft.com/office/word/2015/wordml/symex" mc:Ignorable="w14 w15 w16se w16cid w16 w16cex">
+<w:styles xmlns:mc="http://schemas.openxmlformats.org/markup-compatibility/2006" xmlns:r="http://schemas.openxmlformats.org/officeDocument/2006/relationships" xmlns:w="http://schemas.openxmlformats.org/wordprocessingml/2006/main" xmlns:w14="http://schemas.microsoft.com/office/word/2010/wordml" xmlns:w15="http://schemas.microsoft.com/office/word/2012/wordml" xmlns:w16cex="http://schemas.microsoft.com/office/word/2018/wordml/cex" xmlns:w16cid="http://schemas.microsoft.com/office/word/2016/wordml/cid" xmlns:w16="http://schemas.microsoft.com/office/word/2018/wordml" xmlns:w16sdtdh="http://schemas.microsoft.com/office/word/2020/wordml/sdtdatahash" xmlns:w16se="http://schemas.microsoft.com/office/word/2015/wordml/symex" mc:Ignorable="w14 w15 w16se w16cid w16 w16cex w16sdtdh">
   <w:docDefaults>
     <w:rPrDefault>
       <w:rPr>

</xml_diff>